<commit_message>
Change verbs to past tense
</commit_message>
<xml_diff>
--- a/Resume_2021_09.docx
+++ b/Resume_2021_09.docx
@@ -290,7 +290,7 @@
           <w:sz w:val="22"/>
           <w:szCs w:val="22"/>
         </w:rPr>
-        <w:t>.84/4.00</w:t>
+        <w:t>.84</w:t>
       </w:r>
       <w:r>
         <w:rPr>
@@ -422,7 +422,37 @@
           <w:szCs w:val="22"/>
         </w:rPr>
         <w:tab/>
-        <w:t>June 2021 - Present</w:t>
+        <w:t xml:space="preserve">June 2021 </w:t>
+      </w:r>
+      <w:r>
+        <w:rPr>
+          <w:rFonts w:ascii="Roboto" w:hAnsi="Roboto" w:cs="Times New Roman"/>
+          <w:b/>
+          <w:color w:val="000000" w:themeColor="text1"/>
+          <w:sz w:val="22"/>
+          <w:szCs w:val="22"/>
+        </w:rPr>
+        <w:t>–</w:t>
+      </w:r>
+      <w:r>
+        <w:rPr>
+          <w:rFonts w:ascii="Roboto" w:hAnsi="Roboto" w:cs="Times New Roman"/>
+          <w:b/>
+          <w:color w:val="000000" w:themeColor="text1"/>
+          <w:sz w:val="22"/>
+          <w:szCs w:val="22"/>
+        </w:rPr>
+        <w:t xml:space="preserve"> </w:t>
+      </w:r>
+      <w:r>
+        <w:rPr>
+          <w:rFonts w:ascii="Roboto" w:hAnsi="Roboto" w:cs="Times New Roman"/>
+          <w:b/>
+          <w:color w:val="000000" w:themeColor="text1"/>
+          <w:sz w:val="22"/>
+          <w:szCs w:val="22"/>
+        </w:rPr>
+        <w:t>August 2021</w:t>
       </w:r>
     </w:p>
     <w:p>
@@ -453,27 +483,7 @@
           <w:sz w:val="22"/>
           <w:szCs w:val="22"/>
         </w:rPr>
-        <w:t>Develop</w:t>
-      </w:r>
-      <w:r>
-        <w:rPr>
-          <w:rFonts w:ascii="Roboto" w:hAnsi="Roboto" w:cs="Times New Roman"/>
-          <w:bCs/>
-          <w:color w:val="000000" w:themeColor="text1"/>
-          <w:sz w:val="22"/>
-          <w:szCs w:val="22"/>
-        </w:rPr>
-        <w:t>ing</w:t>
-      </w:r>
-      <w:r>
-        <w:rPr>
-          <w:rFonts w:ascii="Roboto" w:hAnsi="Roboto" w:cs="Times New Roman"/>
-          <w:bCs/>
-          <w:color w:val="000000" w:themeColor="text1"/>
-          <w:sz w:val="22"/>
-          <w:szCs w:val="22"/>
-        </w:rPr>
-        <w:t xml:space="preserve"> the</w:t>
+        <w:t>Created</w:t>
       </w:r>
       <w:r>
         <w:rPr>
@@ -493,57 +503,27 @@
           <w:sz w:val="22"/>
           <w:szCs w:val="22"/>
         </w:rPr>
-        <w:t>CI</w:t>
-      </w:r>
-      <w:r>
-        <w:rPr>
-          <w:rFonts w:ascii="Roboto" w:hAnsi="Roboto" w:cs="Times New Roman"/>
-          <w:bCs/>
-          <w:color w:val="000000" w:themeColor="text1"/>
-          <w:sz w:val="22"/>
-          <w:szCs w:val="22"/>
-        </w:rPr>
-        <w:t>/CD</w:t>
-      </w:r>
-      <w:r>
-        <w:rPr>
-          <w:rFonts w:ascii="Roboto" w:hAnsi="Roboto" w:cs="Times New Roman"/>
-          <w:bCs/>
-          <w:color w:val="000000" w:themeColor="text1"/>
-          <w:sz w:val="22"/>
-          <w:szCs w:val="22"/>
-        </w:rPr>
-        <w:t xml:space="preserve"> dashboard for </w:t>
-      </w:r>
-      <w:r>
-        <w:rPr>
-          <w:rFonts w:ascii="Roboto" w:hAnsi="Roboto" w:cs="Times New Roman"/>
-          <w:bCs/>
-          <w:color w:val="000000" w:themeColor="text1"/>
-          <w:sz w:val="22"/>
-          <w:szCs w:val="22"/>
-        </w:rPr>
-        <w:t>enterprise product</w:t>
-      </w:r>
-      <w:r>
-        <w:rPr>
-          <w:rFonts w:ascii="Roboto" w:hAnsi="Roboto" w:cs="Times New Roman"/>
-          <w:bCs/>
-          <w:color w:val="000000" w:themeColor="text1"/>
-          <w:sz w:val="22"/>
-          <w:szCs w:val="22"/>
-        </w:rPr>
-        <w:t>s</w:t>
-      </w:r>
-      <w:r>
-        <w:rPr>
-          <w:rFonts w:ascii="Roboto" w:hAnsi="Roboto" w:cs="Times New Roman"/>
-          <w:bCs/>
-          <w:color w:val="000000" w:themeColor="text1"/>
-          <w:sz w:val="22"/>
-          <w:szCs w:val="22"/>
-        </w:rPr>
-        <w:t xml:space="preserve"> using </w:t>
+        <w:t>the CI/CD dashboard for the Spectrum Spatial enterprise product</w:t>
+      </w:r>
+      <w:r>
+        <w:rPr>
+          <w:rFonts w:ascii="Roboto" w:hAnsi="Roboto" w:cs="Times New Roman"/>
+          <w:bCs/>
+          <w:color w:val="000000" w:themeColor="text1"/>
+          <w:sz w:val="22"/>
+          <w:szCs w:val="22"/>
+        </w:rPr>
+        <w:t xml:space="preserve"> by using </w:t>
+      </w:r>
+      <w:r>
+        <w:rPr>
+          <w:rFonts w:ascii="Roboto" w:hAnsi="Roboto" w:cs="Times New Roman"/>
+          <w:bCs/>
+          <w:color w:val="000000" w:themeColor="text1"/>
+          <w:sz w:val="22"/>
+          <w:szCs w:val="22"/>
+        </w:rPr>
+        <w:t xml:space="preserve">a </w:t>
       </w:r>
       <w:r>
         <w:rPr>
@@ -563,87 +543,37 @@
           <w:sz w:val="22"/>
           <w:szCs w:val="22"/>
         </w:rPr>
-        <w:t xml:space="preserve"> by converting non-useable </w:t>
-      </w:r>
-      <w:r>
-        <w:rPr>
-          <w:rFonts w:ascii="Roboto" w:hAnsi="Roboto" w:cs="Times New Roman"/>
-          <w:bCs/>
-          <w:color w:val="000000" w:themeColor="text1"/>
-          <w:sz w:val="22"/>
-          <w:szCs w:val="22"/>
-        </w:rPr>
-        <w:t xml:space="preserve">test </w:t>
-      </w:r>
-      <w:r>
-        <w:rPr>
-          <w:rFonts w:ascii="Roboto" w:hAnsi="Roboto" w:cs="Times New Roman"/>
-          <w:bCs/>
-          <w:color w:val="000000" w:themeColor="text1"/>
-          <w:sz w:val="22"/>
-          <w:szCs w:val="22"/>
-        </w:rPr>
-        <w:t>data</w:t>
-      </w:r>
-      <w:r>
-        <w:rPr>
-          <w:rFonts w:ascii="Roboto" w:hAnsi="Roboto" w:cs="Times New Roman"/>
-          <w:bCs/>
-          <w:color w:val="000000" w:themeColor="text1"/>
-          <w:sz w:val="22"/>
-          <w:szCs w:val="22"/>
-        </w:rPr>
-        <w:t xml:space="preserve"> into </w:t>
-      </w:r>
-      <w:r>
-        <w:rPr>
-          <w:rFonts w:ascii="Roboto" w:hAnsi="Roboto" w:cs="Times New Roman"/>
-          <w:bCs/>
-          <w:color w:val="000000" w:themeColor="text1"/>
-          <w:sz w:val="22"/>
-          <w:szCs w:val="22"/>
-        </w:rPr>
-        <w:t xml:space="preserve">readable display formats for the </w:t>
-      </w:r>
-      <w:r>
-        <w:rPr>
-          <w:rFonts w:ascii="Roboto" w:hAnsi="Roboto" w:cs="Times New Roman"/>
-          <w:bCs/>
-          <w:color w:val="000000" w:themeColor="text1"/>
-          <w:sz w:val="22"/>
-          <w:szCs w:val="22"/>
-        </w:rPr>
-        <w:t xml:space="preserve">dashboard </w:t>
-      </w:r>
-      <w:r>
-        <w:rPr>
-          <w:rFonts w:ascii="Roboto" w:hAnsi="Roboto" w:cs="Times New Roman"/>
-          <w:bCs/>
-          <w:color w:val="000000" w:themeColor="text1"/>
-          <w:sz w:val="22"/>
-          <w:szCs w:val="22"/>
-        </w:rPr>
-        <w:t>rendering syste</w:t>
-      </w:r>
-      <w:r>
-        <w:rPr>
-          <w:rFonts w:ascii="Roboto" w:hAnsi="Roboto" w:cs="Times New Roman"/>
-          <w:bCs/>
-          <w:color w:val="000000" w:themeColor="text1"/>
-          <w:sz w:val="22"/>
-          <w:szCs w:val="22"/>
-        </w:rPr>
-        <w:t>m</w:t>
-      </w:r>
-      <w:r>
-        <w:rPr>
-          <w:rFonts w:ascii="Roboto" w:hAnsi="Roboto" w:cs="Times New Roman"/>
-          <w:bCs/>
-          <w:color w:val="000000" w:themeColor="text1"/>
-          <w:sz w:val="22"/>
-          <w:szCs w:val="22"/>
-        </w:rPr>
-        <w:t>.</w:t>
+        <w:t xml:space="preserve"> </w:t>
+      </w:r>
+      <w:r>
+        <w:rPr>
+          <w:rFonts w:ascii="Roboto" w:hAnsi="Roboto" w:cs="Times New Roman"/>
+          <w:bCs/>
+          <w:color w:val="000000" w:themeColor="text1"/>
+          <w:sz w:val="22"/>
+          <w:szCs w:val="22"/>
+        </w:rPr>
+        <w:t xml:space="preserve">Gitlab workflow </w:t>
+      </w:r>
+      <w:r>
+        <w:rPr>
+          <w:rFonts w:ascii="Roboto" w:hAnsi="Roboto" w:cs="Times New Roman"/>
+          <w:bCs/>
+          <w:color w:val="000000" w:themeColor="text1"/>
+          <w:sz w:val="22"/>
+          <w:szCs w:val="22"/>
+        </w:rPr>
+        <w:t xml:space="preserve">to convert Junit, Nunit, and TestNG tests into </w:t>
+      </w:r>
+      <w:r>
+        <w:rPr>
+          <w:rFonts w:ascii="Roboto" w:hAnsi="Roboto" w:cs="Times New Roman"/>
+          <w:bCs/>
+          <w:color w:val="000000" w:themeColor="text1"/>
+          <w:sz w:val="22"/>
+          <w:szCs w:val="22"/>
+        </w:rPr>
+        <w:t>useable Elasticsearch documents.</w:t>
       </w:r>
     </w:p>
     <w:p>
@@ -674,77 +604,7 @@
           <w:sz w:val="22"/>
           <w:szCs w:val="22"/>
         </w:rPr>
-        <w:t>Adding 3 new test formats</w:t>
-      </w:r>
-      <w:r>
-        <w:rPr>
-          <w:rFonts w:ascii="Roboto" w:hAnsi="Roboto" w:cs="Times New Roman"/>
-          <w:bCs/>
-          <w:color w:val="000000" w:themeColor="text1"/>
-          <w:sz w:val="22"/>
-          <w:szCs w:val="22"/>
-        </w:rPr>
-        <w:t xml:space="preserve"> by </w:t>
-      </w:r>
-      <w:r>
-        <w:rPr>
-          <w:rFonts w:ascii="Roboto" w:hAnsi="Roboto" w:cs="Times New Roman"/>
-          <w:bCs/>
-          <w:color w:val="000000" w:themeColor="text1"/>
-          <w:sz w:val="22"/>
-          <w:szCs w:val="22"/>
-        </w:rPr>
-        <w:t>implementing the converter</w:t>
-      </w:r>
-      <w:r>
-        <w:rPr>
-          <w:rFonts w:ascii="Roboto" w:hAnsi="Roboto" w:cs="Times New Roman"/>
-          <w:bCs/>
-          <w:color w:val="000000" w:themeColor="text1"/>
-          <w:sz w:val="22"/>
-          <w:szCs w:val="22"/>
-        </w:rPr>
-        <w:t xml:space="preserve"> </w:t>
-      </w:r>
-      <w:r>
-        <w:rPr>
-          <w:rFonts w:ascii="Roboto" w:hAnsi="Roboto" w:cs="Times New Roman"/>
-          <w:bCs/>
-          <w:color w:val="000000" w:themeColor="text1"/>
-          <w:sz w:val="22"/>
-          <w:szCs w:val="22"/>
-        </w:rPr>
-        <w:t xml:space="preserve">into </w:t>
-      </w:r>
-      <w:r>
-        <w:rPr>
-          <w:rFonts w:ascii="Roboto" w:hAnsi="Roboto" w:cs="Times New Roman"/>
-          <w:bCs/>
-          <w:color w:val="000000" w:themeColor="text1"/>
-          <w:sz w:val="22"/>
-          <w:szCs w:val="22"/>
-        </w:rPr>
-        <w:t xml:space="preserve">the </w:t>
-      </w:r>
-      <w:r>
-        <w:rPr>
-          <w:rFonts w:ascii="Roboto" w:hAnsi="Roboto" w:cs="Times New Roman"/>
-          <w:bCs/>
-          <w:color w:val="000000" w:themeColor="text1"/>
-          <w:sz w:val="22"/>
-          <w:szCs w:val="22"/>
-        </w:rPr>
-        <w:t>product’s build pipeline</w:t>
-      </w:r>
-      <w:r>
-        <w:rPr>
-          <w:rFonts w:ascii="Roboto" w:hAnsi="Roboto" w:cs="Times New Roman"/>
-          <w:bCs/>
-          <w:color w:val="000000" w:themeColor="text1"/>
-          <w:sz w:val="22"/>
-          <w:szCs w:val="22"/>
-        </w:rPr>
-        <w:t>.</w:t>
+        <w:t>Re</w:t>
       </w:r>
     </w:p>
     <w:p>
@@ -837,7 +697,7 @@
           <w:sz w:val="22"/>
           <w:szCs w:val="22"/>
         </w:rPr>
-        <w:t>-</w:t>
+        <w:t>–</w:t>
       </w:r>
       <w:r>
         <w:rPr>
@@ -857,7 +717,7 @@
           <w:sz w:val="22"/>
           <w:szCs w:val="22"/>
         </w:rPr>
-        <w:t>Present</w:t>
+        <w:t>August 2021</w:t>
       </w:r>
     </w:p>
     <w:p>
@@ -888,7 +748,17 @@
           <w:sz w:val="22"/>
           <w:szCs w:val="22"/>
         </w:rPr>
-        <w:t xml:space="preserve">Collaborating on the development team for </w:t>
+        <w:t xml:space="preserve">Worked </w:t>
+      </w:r>
+      <w:r>
+        <w:rPr>
+          <w:rFonts w:ascii="Roboto" w:hAnsi="Roboto" w:cs="Times New Roman"/>
+          <w:bCs/>
+          <w:color w:val="000000" w:themeColor="text1"/>
+          <w:sz w:val="22"/>
+          <w:szCs w:val="22"/>
+        </w:rPr>
+        <w:t xml:space="preserve">on the development team for </w:t>
       </w:r>
       <w:r>
         <w:rPr>
@@ -987,16 +857,7 @@
           <w:sz w:val="22"/>
           <w:szCs w:val="22"/>
         </w:rPr>
-        <w:t>Updat</w:t>
-      </w:r>
-      <w:r>
-        <w:rPr>
-          <w:rFonts w:ascii="Roboto" w:hAnsi="Roboto" w:cs="Times New Roman"/>
-          <w:bCs/>
-          <w:sz w:val="22"/>
-          <w:szCs w:val="22"/>
-        </w:rPr>
-        <w:t>ing</w:t>
+        <w:t>Updated</w:t>
       </w:r>
       <w:r>
         <w:rPr>
@@ -1133,16 +994,16 @@
           <w:sz w:val="22"/>
           <w:szCs w:val="22"/>
         </w:rPr>
-        <w:t>U</w:t>
-      </w:r>
-      <w:r>
-        <w:rPr>
-          <w:rFonts w:ascii="Roboto" w:hAnsi="Roboto" w:cs="Times New Roman"/>
-          <w:bCs/>
-          <w:sz w:val="22"/>
-          <w:szCs w:val="22"/>
-        </w:rPr>
-        <w:t xml:space="preserve">pdating error report page </w:t>
+        <w:t>Updated the</w:t>
+      </w:r>
+      <w:r>
+        <w:rPr>
+          <w:rFonts w:ascii="Roboto" w:hAnsi="Roboto" w:cs="Times New Roman"/>
+          <w:bCs/>
+          <w:sz w:val="22"/>
+          <w:szCs w:val="22"/>
+        </w:rPr>
+        <w:t xml:space="preserve"> error report page </w:t>
       </w:r>
       <w:r>
         <w:rPr>

</xml_diff>